<commit_message>
Final documentation for Ex4
</commit_message>
<xml_diff>
--- a/Ex4/Assignment4 - programming.docx
+++ b/Ex4/Assignment4 - programming.docx
@@ -177,21 +177,7 @@
         <w:rPr>
           <w:bCs/>
         </w:rPr>
-        <w:t xml:space="preserve">, </w:t>
-      </w:r>
-      <w:proofErr w:type="gramStart"/>
-      <w:r>
-        <w:rPr>
-          <w:bCs/>
-        </w:rPr>
-        <w:t>the</w:t>
-      </w:r>
-      <w:proofErr w:type="gramEnd"/>
-      <w:r>
-        <w:rPr>
-          <w:bCs/>
-        </w:rPr>
-        <w:t xml:space="preserve"> SVM’s weights don’t</w:t>
+        <w:t>, the SVM’s weights don’t</w:t>
       </w:r>
       <w:r>
         <w:rPr>
@@ -312,36 +298,14 @@
         <w:rPr>
           <w:bCs/>
         </w:rPr>
-        <w:t xml:space="preserve"> bad accuracies, and eventually cause </w:t>
-      </w:r>
-      <w:proofErr w:type="spellStart"/>
-      <w:r>
-        <w:rPr>
-          <w:bCs/>
-        </w:rPr>
-        <w:t>numpy</w:t>
-      </w:r>
-      <w:proofErr w:type="spellEnd"/>
-      <w:r>
-        <w:rPr>
-          <w:bCs/>
-        </w:rPr>
-        <w:t xml:space="preserve"> to overflow (even for float64</w:t>
-      </w:r>
-      <w:r>
-        <w:rPr>
-          <w:bCs/>
-        </w:rPr>
-        <w:t xml:space="preserve"> </w:t>
-      </w:r>
-      <w:proofErr w:type="spellStart"/>
-      <w:r>
-        <w:rPr>
-          <w:bCs/>
-        </w:rPr>
-        <w:t>ndarrays</w:t>
-      </w:r>
-      <w:proofErr w:type="spellEnd"/>
+        <w:t xml:space="preserve"> bad accuracies, and eventually cause numpy to overflow (even for float64</w:t>
+      </w:r>
+      <w:r>
+        <w:rPr>
+          <w:bCs/>
+        </w:rPr>
+        <w:t xml:space="preserve"> ndarrays</w:t>
+      </w:r>
       <w:r>
         <w:rPr>
           <w:bCs/>
@@ -485,21 +449,7 @@
         <w:rPr>
           <w:bCs/>
         </w:rPr>
-        <w:t xml:space="preserve">-margin separating </w:t>
-      </w:r>
-      <w:proofErr w:type="spellStart"/>
-      <w:r>
-        <w:rPr>
-          <w:bCs/>
-        </w:rPr>
-        <w:t>hyperplane</w:t>
-      </w:r>
-      <w:proofErr w:type="spellEnd"/>
-      <w:r>
-        <w:rPr>
-          <w:bCs/>
-        </w:rPr>
-        <w:t>)</w:t>
+        <w:t>-margin separating hyperplane)</w:t>
       </w:r>
       <w:r>
         <w:rPr>
@@ -604,6 +554,10 @@
         <w:t xml:space="preserve"> </w:t>
       </w:r>
       <w:r>
+        <w:rPr>
+          <w:noProof/>
+          <w:lang w:bidi="ar-SA"/>
+        </w:rPr>
         <w:drawing>
           <wp:inline distT="0" distB="0" distL="0" distR="0" wp14:anchorId="2D97DE6E" wp14:editId="33D337AB">
             <wp:extent cx="5943600" cy="4453255"/>
@@ -743,14 +697,7 @@
           <w:b/>
           <w:bCs/>
         </w:rPr>
-        <w:t>d</w:t>
-      </w:r>
-      <w:r>
-        <w:rPr>
-          <w:b/>
-          <w:bCs/>
-        </w:rPr>
-        <w:t xml:space="preserve">. </w:t>
+        <w:t xml:space="preserve">d. </w:t>
       </w:r>
       <w:r>
         <w:rPr>
@@ -1536,7 +1483,6 @@
           <m:t>(∙)</m:t>
         </m:r>
       </m:oMath>
-      <w:proofErr w:type="gramStart"/>
       <w:r>
         <w:rPr>
           <w:rFonts w:eastAsiaTheme="minorEastAsia"/>
@@ -1549,7 +1495,6 @@
         </w:rPr>
         <w:t>.</w:t>
       </w:r>
-      <w:proofErr w:type="gramEnd"/>
     </w:p>
     <w:p>
       <w:pPr>
@@ -1769,35 +1714,28 @@
           <w:b/>
           <w:bCs/>
         </w:rPr>
-        <w:t>a</w:t>
-      </w:r>
-      <w:r>
-        <w:rPr>
+        <w:t xml:space="preserve">a. </w:t>
+      </w:r>
+      <w:r>
+        <w:t xml:space="preserve">After 3000 steps, the test accuracy is </w:t>
+      </w:r>
+      <w:r>
+        <w:rPr>
+          <w:rFonts w:eastAsiaTheme="minorEastAsia"/>
+        </w:rPr>
+        <w:t>92.46%.</w:t>
+      </w:r>
+    </w:p>
+    <w:p>
+      <w:pPr>
+        <w:rPr>
+          <w:rFonts w:eastAsiaTheme="minorEastAsia"/>
+        </w:rPr>
+      </w:pPr>
+      <w:r>
+        <w:rPr>
+          <w:rFonts w:eastAsiaTheme="minorEastAsia"/>
           <w:b/>
-          <w:bCs/>
-        </w:rPr>
-        <w:t xml:space="preserve">. </w:t>
-      </w:r>
-      <w:r>
-        <w:t xml:space="preserve">After 3000 steps, the test accuracy is </w:t>
-      </w:r>
-      <w:r>
-        <w:rPr>
-          <w:rFonts w:eastAsiaTheme="minorEastAsia"/>
-        </w:rPr>
-        <w:t>92.46%.</w:t>
-      </w:r>
-    </w:p>
-    <w:p>
-      <w:pPr>
-        <w:rPr>
-          <w:rFonts w:eastAsiaTheme="minorEastAsia"/>
-        </w:rPr>
-      </w:pPr>
-      <w:r>
-        <w:rPr>
-          <w:rFonts w:eastAsiaTheme="minorEastAsia"/>
-          <w:b/>
         </w:rPr>
         <w:t>b.</w:t>
       </w:r>
@@ -1837,21 +1775,7 @@
         <w:rPr>
           <w:rFonts w:eastAsiaTheme="minorEastAsia"/>
         </w:rPr>
-        <w:t xml:space="preserve">he amount of steps taken to train the network: since we have more </w:t>
-      </w:r>
-      <w:proofErr w:type="spellStart"/>
-      <w:r>
-        <w:rPr>
-          <w:rFonts w:eastAsiaTheme="minorEastAsia"/>
-        </w:rPr>
-        <w:t>hyperparameters</w:t>
-      </w:r>
-      <w:proofErr w:type="spellEnd"/>
-      <w:r>
-        <w:rPr>
-          <w:rFonts w:eastAsiaTheme="minorEastAsia"/>
-        </w:rPr>
-        <w:t xml:space="preserve"> to tune, our loss function on the hidden layer is now very high dimensional. Since the loss function is not necessarily convex in thi</w:t>
+        <w:t>he amount of steps taken to train the network: since we have more hyperparameters to tune, our loss function on the hidden layer is now very high dimensional. Since the loss function is not necessarily convex in thi</w:t>
       </w:r>
       <w:r>
         <w:rPr>
@@ -1863,16 +1787,8 @@
         <w:rPr>
           <w:rFonts w:eastAsiaTheme="minorEastAsia"/>
         </w:rPr>
-        <w:t xml:space="preserve">getting stuck </w:t>
-      </w:r>
-      <w:proofErr w:type="gramStart"/>
-      <w:r>
-        <w:rPr>
-          <w:rFonts w:eastAsiaTheme="minorEastAsia"/>
-        </w:rPr>
-        <w:t>in a local minima</w:t>
-      </w:r>
-      <w:proofErr w:type="gramEnd"/>
+        <w:t>getting stuck in a local minima</w:t>
+      </w:r>
       <w:r>
         <w:rPr>
           <w:rFonts w:eastAsiaTheme="minorEastAsia"/>
@@ -1883,21 +1799,7 @@
         <w:rPr>
           <w:rFonts w:eastAsiaTheme="minorEastAsia"/>
         </w:rPr>
-        <w:t xml:space="preserve"> (this is where smarter optimizers such as </w:t>
-      </w:r>
-      <w:proofErr w:type="spellStart"/>
-      <w:r>
-        <w:rPr>
-          <w:rFonts w:eastAsiaTheme="minorEastAsia"/>
-        </w:rPr>
-        <w:t>AdaGrad</w:t>
-      </w:r>
-      <w:proofErr w:type="spellEnd"/>
-      <w:r>
-        <w:rPr>
-          <w:rFonts w:eastAsiaTheme="minorEastAsia"/>
-        </w:rPr>
-        <w:t xml:space="preserve"> or Adam come into use).</w:t>
+        <w:t xml:space="preserve"> (this is where smarter optimizers such as AdaGrad or Adam come into use).</w:t>
       </w:r>
     </w:p>
     <w:p>
@@ -1942,8 +1844,6 @@
         </w:rPr>
         <w:t>).</w:t>
       </w:r>
-      <w:bookmarkStart w:id="0" w:name="_GoBack"/>
-      <w:bookmarkEnd w:id="0"/>
     </w:p>
     <w:p>
       <w:pPr>
@@ -1987,7 +1887,6 @@
           <w:lang w:bidi="ar-SA"/>
         </w:rPr>
       </w:pPr>
-      <w:proofErr w:type="gramStart"/>
       <w:r>
         <w:rPr>
           <w:rFonts w:ascii="Menlo Regular" w:hAnsi="Menlo Regular" w:cs="Menlo Regular"/>
@@ -1995,19 +1894,18 @@
           <w:szCs w:val="18"/>
           <w:lang w:bidi="ar-SA"/>
         </w:rPr>
-        <w:t>initializer</w:t>
-      </w:r>
-      <w:proofErr w:type="gramEnd"/>
-      <w:r>
+        <w:t>initializer = tf.contrib.layers.xavier_initializer()</w:t>
+      </w:r>
+    </w:p>
+    <w:p>
+      <w:pPr>
         <w:rPr>
           <w:rFonts w:ascii="Menlo Regular" w:hAnsi="Menlo Regular" w:cs="Menlo Regular"/>
           <w:sz w:val="18"/>
           <w:szCs w:val="18"/>
           <w:lang w:bidi="ar-SA"/>
         </w:rPr>
-        <w:t xml:space="preserve"> = </w:t>
-      </w:r>
-      <w:proofErr w:type="spellStart"/>
+      </w:pPr>
       <w:r>
         <w:rPr>
           <w:rFonts w:ascii="Menlo Regular" w:hAnsi="Menlo Regular" w:cs="Menlo Regular"/>
@@ -2015,151 +1913,38 @@
           <w:szCs w:val="18"/>
           <w:lang w:bidi="ar-SA"/>
         </w:rPr>
-        <w:t>tf.contrib.layers.xavier_initializer</w:t>
-      </w:r>
-      <w:proofErr w:type="spellEnd"/>
-      <w:r>
+        <w:t> +W1 = tf.Variable(initializer(([784, n_hidden_size])))</w:t>
+      </w:r>
+    </w:p>
+    <w:p>
+      <w:pPr>
         <w:rPr>
           <w:rFonts w:ascii="Menlo Regular" w:hAnsi="Menlo Regular" w:cs="Menlo Regular"/>
           <w:sz w:val="18"/>
           <w:szCs w:val="18"/>
           <w:lang w:bidi="ar-SA"/>
         </w:rPr>
-        <w:t>()</w:t>
-      </w:r>
-    </w:p>
-    <w:p>
-      <w:pPr>
+      </w:pPr>
+      <w:r>
         <w:rPr>
           <w:rFonts w:ascii="Menlo Regular" w:hAnsi="Menlo Regular" w:cs="Menlo Regular"/>
           <w:sz w:val="18"/>
           <w:szCs w:val="18"/>
           <w:lang w:bidi="ar-SA"/>
         </w:rPr>
-      </w:pPr>
-      <w:r>
+        <w:t> +W2 = tf.Variable(initializer(([n_hidden_size, 10])))</w:t>
+      </w:r>
+    </w:p>
+    <w:p>
+      <w:pPr>
         <w:rPr>
           <w:rFonts w:ascii="Menlo Regular" w:hAnsi="Menlo Regular" w:cs="Menlo Regular"/>
           <w:sz w:val="18"/>
           <w:szCs w:val="18"/>
           <w:lang w:bidi="ar-SA"/>
         </w:rPr>
-        <w:t xml:space="preserve"> -W1 = </w:t>
-      </w:r>
-      <w:proofErr w:type="spellStart"/>
-      <w:proofErr w:type="gramStart"/>
-      <w:r>
-        <w:rPr>
-          <w:rFonts w:ascii="Menlo Regular" w:hAnsi="Menlo Regular" w:cs="Menlo Regular"/>
-          <w:sz w:val="18"/>
-          <w:szCs w:val="18"/>
-          <w:lang w:bidi="ar-SA"/>
-        </w:rPr>
-        <w:t>tf.Variable</w:t>
-      </w:r>
-      <w:proofErr w:type="spellEnd"/>
-      <w:proofErr w:type="gramEnd"/>
-      <w:r>
-        <w:rPr>
-          <w:rFonts w:ascii="Menlo Regular" w:hAnsi="Menlo Regular" w:cs="Menlo Regular"/>
-          <w:sz w:val="18"/>
-          <w:szCs w:val="18"/>
-          <w:lang w:bidi="ar-SA"/>
-        </w:rPr>
-        <w:t xml:space="preserve">(initializer(([784, </w:t>
-      </w:r>
-      <w:proofErr w:type="spellStart"/>
-      <w:r>
-        <w:rPr>
-          <w:rFonts w:ascii="Menlo Regular" w:hAnsi="Menlo Regular" w:cs="Menlo Regular"/>
-          <w:sz w:val="18"/>
-          <w:szCs w:val="18"/>
-          <w:lang w:bidi="ar-SA"/>
-        </w:rPr>
-        <w:t>n_hidden_size</w:t>
-      </w:r>
-      <w:proofErr w:type="spellEnd"/>
-      <w:r>
-        <w:rPr>
-          <w:rFonts w:ascii="Menlo Regular" w:hAnsi="Menlo Regular" w:cs="Menlo Regular"/>
-          <w:sz w:val="18"/>
-          <w:szCs w:val="18"/>
-          <w:lang w:bidi="ar-SA"/>
-        </w:rPr>
-        <w:t>])))</w:t>
-      </w:r>
-    </w:p>
-    <w:p>
-      <w:pPr>
-        <w:rPr>
-          <w:rFonts w:ascii="Menlo Regular" w:hAnsi="Menlo Regular" w:cs="Menlo Regular"/>
-          <w:sz w:val="18"/>
-          <w:szCs w:val="18"/>
-          <w:lang w:bidi="ar-SA"/>
-        </w:rPr>
-      </w:pPr>
-      <w:r>
-        <w:rPr>
-          <w:rFonts w:ascii="Menlo Regular" w:hAnsi="Menlo Regular" w:cs="Menlo Regular"/>
-          <w:sz w:val="18"/>
-          <w:szCs w:val="18"/>
-          <w:lang w:bidi="ar-SA"/>
-        </w:rPr>
-        <w:t xml:space="preserve"> -W2 = </w:t>
-      </w:r>
-      <w:proofErr w:type="spellStart"/>
-      <w:proofErr w:type="gramStart"/>
-      <w:r>
-        <w:rPr>
-          <w:rFonts w:ascii="Menlo Regular" w:hAnsi="Menlo Regular" w:cs="Menlo Regular"/>
-          <w:sz w:val="18"/>
-          <w:szCs w:val="18"/>
-          <w:lang w:bidi="ar-SA"/>
-        </w:rPr>
-        <w:t>tf.Variable</w:t>
-      </w:r>
-      <w:proofErr w:type="spellEnd"/>
-      <w:proofErr w:type="gramEnd"/>
-      <w:r>
-        <w:rPr>
-          <w:rFonts w:ascii="Menlo Regular" w:hAnsi="Menlo Regular" w:cs="Menlo Regular"/>
-          <w:sz w:val="18"/>
-          <w:szCs w:val="18"/>
-          <w:lang w:bidi="ar-SA"/>
-        </w:rPr>
-        <w:t>(initializer(([</w:t>
-      </w:r>
-      <w:proofErr w:type="spellStart"/>
-      <w:r>
-        <w:rPr>
-          <w:rFonts w:ascii="Menlo Regular" w:hAnsi="Menlo Regular" w:cs="Menlo Regular"/>
-          <w:sz w:val="18"/>
-          <w:szCs w:val="18"/>
-          <w:lang w:bidi="ar-SA"/>
-        </w:rPr>
-        <w:t>n_hidden_size</w:t>
-      </w:r>
-      <w:proofErr w:type="spellEnd"/>
-      <w:r>
-        <w:rPr>
-          <w:rFonts w:ascii="Menlo Regular" w:hAnsi="Menlo Regular" w:cs="Menlo Regular"/>
-          <w:sz w:val="18"/>
-          <w:szCs w:val="18"/>
-          <w:lang w:bidi="ar-SA"/>
-        </w:rPr>
-        <w:t>, 10])))</w:t>
-      </w:r>
-    </w:p>
-    <w:p>
-      <w:pPr>
-        <w:rPr>
-          <w:rFonts w:ascii="Menlo Regular" w:hAnsi="Menlo Regular" w:cs="Menlo Regular"/>
-          <w:sz w:val="18"/>
-          <w:szCs w:val="18"/>
-          <w:lang w:bidi="ar-SA"/>
-        </w:rPr>
       </w:pPr>
     </w:p>
     <w:p>
@@ -2192,157 +1977,285 @@
         <w:rPr>
           <w:rFonts w:eastAsiaTheme="minorEastAsia"/>
         </w:rPr>
-        <w:t xml:space="preserve"> the code to use </w:t>
-      </w:r>
-      <w:proofErr w:type="spellStart"/>
-      <w:r>
-        <w:rPr>
-          <w:rFonts w:eastAsiaTheme="minorEastAsia"/>
-        </w:rPr>
-        <w:t>ConvNets</w:t>
-      </w:r>
-      <w:proofErr w:type="spellEnd"/>
-      <w:r>
-        <w:rPr>
-          <w:rFonts w:eastAsiaTheme="minorEastAsia"/>
-        </w:rPr>
-        <w:t xml:space="preserve"> involves </w:t>
-      </w:r>
-      <w:r>
-        <w:rPr>
-          <w:rFonts w:eastAsiaTheme="minorEastAsia"/>
-        </w:rPr>
-        <w:t xml:space="preserve">appending the x placeholder (input tensor) to the </w:t>
-      </w:r>
-      <w:proofErr w:type="spellStart"/>
-      <w:r>
-        <w:rPr>
-          <w:rFonts w:eastAsiaTheme="minorEastAsia"/>
-        </w:rPr>
-        <w:t>deepnn</w:t>
-      </w:r>
-      <w:proofErr w:type="spellEnd"/>
+        <w:t xml:space="preserve"> the code to use ConvNets involves </w:t>
+      </w:r>
+      <w:r>
+        <w:rPr>
+          <w:rFonts w:eastAsiaTheme="minorEastAsia"/>
+        </w:rPr>
+        <w:t>appending the x placeholder (input tensor) to the deepnn ConvNet. The y_pred output of the ConvNet (following the last Fully Connected Layer) is followed by the original network’</w:t>
+      </w:r>
+      <w:r>
+        <w:rPr>
+          <w:rFonts w:eastAsiaTheme="minorEastAsia"/>
+        </w:rPr>
+        <w:t>s SoftMax which gives probabilities of the image belonging to each of the 10 digit classes.</w:t>
+      </w:r>
+      <w:r>
+        <w:rPr>
+          <w:rFonts w:eastAsiaTheme="minorEastAsia"/>
+        </w:rPr>
+        <w:t xml:space="preserve"> The entire code is submitted as a modified version of tf_mnist.py.</w:t>
+      </w:r>
+    </w:p>
+    <w:p>
+      <w:pPr>
+        <w:rPr>
+          <w:rFonts w:eastAsiaTheme="minorEastAsia"/>
+        </w:rPr>
+      </w:pPr>
+      <w:r>
+        <w:rPr>
+          <w:rFonts w:eastAsiaTheme="minorEastAsia"/>
+        </w:rPr>
+        <w:t xml:space="preserve">The test accuracy of the ConvNet classifier is </w:t>
+      </w:r>
+      <w:r>
+        <w:rPr>
+          <w:rFonts w:eastAsiaTheme="minorEastAsia"/>
+        </w:rPr>
+        <w:t>9</w:t>
+      </w:r>
+      <w:r>
+        <w:rPr>
+          <w:rFonts w:eastAsiaTheme="minorEastAsia"/>
+        </w:rPr>
+        <w:t>8.43%.</w:t>
+      </w:r>
+    </w:p>
+    <w:p>
+      <w:pPr>
+        <w:rPr>
+          <w:rFonts w:eastAsiaTheme="minorEastAsia"/>
+        </w:rPr>
+      </w:pPr>
+      <w:r>
+        <w:rPr>
+          <w:rFonts w:eastAsiaTheme="minorEastAsia"/>
+          <w:b/>
+        </w:rPr>
+        <w:t>e</w:t>
+      </w:r>
+      <w:r>
+        <w:rPr>
+          <w:rFonts w:eastAsiaTheme="minorEastAsia"/>
+          <w:b/>
+        </w:rPr>
+        <w:t>.</w:t>
+      </w:r>
       <w:r>
         <w:rPr>
           <w:rFonts w:eastAsiaTheme="minorEastAsia"/>
         </w:rPr>
         <w:t xml:space="preserve"> </w:t>
       </w:r>
-      <w:proofErr w:type="spellStart"/>
-      <w:r>
-        <w:rPr>
-          <w:rFonts w:eastAsiaTheme="minorEastAsia"/>
-        </w:rPr>
-        <w:t>ConvNet</w:t>
-      </w:r>
-      <w:proofErr w:type="spellEnd"/>
-      <w:r>
-        <w:rPr>
-          <w:rFonts w:eastAsiaTheme="minorEastAsia"/>
-        </w:rPr>
-        <w:t xml:space="preserve">. The </w:t>
-      </w:r>
-      <w:proofErr w:type="spellStart"/>
-      <w:r>
-        <w:rPr>
-          <w:rFonts w:eastAsiaTheme="minorEastAsia"/>
-        </w:rPr>
-        <w:t>y_pred</w:t>
-      </w:r>
-      <w:proofErr w:type="spellEnd"/>
-      <w:r>
-        <w:rPr>
-          <w:rFonts w:eastAsiaTheme="minorEastAsia"/>
-        </w:rPr>
-        <w:t xml:space="preserve"> output of the </w:t>
-      </w:r>
-      <w:proofErr w:type="spellStart"/>
-      <w:r>
-        <w:rPr>
-          <w:rFonts w:eastAsiaTheme="minorEastAsia"/>
-        </w:rPr>
-        <w:t>ConvNet</w:t>
-      </w:r>
-      <w:proofErr w:type="spellEnd"/>
-      <w:r>
-        <w:rPr>
-          <w:rFonts w:eastAsiaTheme="minorEastAsia"/>
-        </w:rPr>
-        <w:t xml:space="preserve"> (following the last Fully Connected Layer) is followed by the original network’</w:t>
-      </w:r>
-      <w:r>
-        <w:rPr>
-          <w:rFonts w:eastAsiaTheme="minorEastAsia"/>
-        </w:rPr>
-        <w:t xml:space="preserve">s </w:t>
-      </w:r>
-      <w:proofErr w:type="spellStart"/>
-      <w:proofErr w:type="gramStart"/>
-      <w:r>
-        <w:rPr>
-          <w:rFonts w:eastAsiaTheme="minorEastAsia"/>
-        </w:rPr>
-        <w:t>SoftMax</w:t>
-      </w:r>
-      <w:proofErr w:type="spellEnd"/>
-      <w:r>
-        <w:rPr>
-          <w:rFonts w:eastAsiaTheme="minorEastAsia"/>
-        </w:rPr>
-        <w:t xml:space="preserve"> which</w:t>
-      </w:r>
-      <w:proofErr w:type="gramEnd"/>
-      <w:r>
-        <w:rPr>
-          <w:rFonts w:eastAsiaTheme="minorEastAsia"/>
-        </w:rPr>
-        <w:t xml:space="preserve"> gives probabilities of the image belonging to each of the 10 digit classes.</w:t>
-      </w:r>
-      <w:r>
-        <w:rPr>
-          <w:rFonts w:eastAsiaTheme="minorEastAsia"/>
-        </w:rPr>
-        <w:t xml:space="preserve"> The entire code is submitted as a modified version of tf_mnist.py.</w:t>
-      </w:r>
-    </w:p>
-    <w:p>
-      <w:pPr>
-        <w:rPr>
-          <w:rFonts w:eastAsiaTheme="minorEastAsia"/>
-        </w:rPr>
-      </w:pPr>
-      <w:r>
-        <w:rPr>
-          <w:rFonts w:eastAsiaTheme="minorEastAsia"/>
-        </w:rPr>
-        <w:t xml:space="preserve">The test accuracy of the </w:t>
-      </w:r>
-      <w:proofErr w:type="spellStart"/>
-      <w:r>
-        <w:rPr>
-          <w:rFonts w:eastAsiaTheme="minorEastAsia"/>
-        </w:rPr>
-        <w:t>ConvNet</w:t>
-      </w:r>
-      <w:proofErr w:type="spellEnd"/>
-      <w:r>
-        <w:rPr>
-          <w:rFonts w:eastAsiaTheme="minorEastAsia"/>
-        </w:rPr>
-        <w:t xml:space="preserve"> classifier is </w:t>
-      </w:r>
-      <w:r>
-        <w:rPr>
-          <w:rFonts w:eastAsiaTheme="minorEastAsia"/>
-        </w:rPr>
-        <w:t>9</w:t>
-      </w:r>
-      <w:r>
-        <w:rPr>
-          <w:rFonts w:eastAsiaTheme="minorEastAsia"/>
-        </w:rPr>
-        <w:t>8.43%.</w:t>
-      </w:r>
+      <w:r>
+        <w:rPr>
+          <w:rFonts w:eastAsiaTheme="minorEastAsia"/>
+        </w:rPr>
+        <w:t>In order to find the optimal classifier, we figured its best to tune the following parameters one by one (each time a different parameter will be</w:t>
+      </w:r>
+      <w:r>
+        <w:rPr>
+          <w:rFonts w:eastAsiaTheme="minorEastAsia"/>
+        </w:rPr>
+        <w:t xml:space="preserve"> scanned on a log scale or normal scale, and when the value that gives the best accuracy is chosen. The entire process can be repeated a few i</w:t>
+      </w:r>
+      <w:r>
+        <w:rPr>
+          <w:rFonts w:eastAsiaTheme="minorEastAsia"/>
+        </w:rPr>
+        <w:t>terations for maximum accuracy):</w:t>
+      </w:r>
+    </w:p>
+    <w:p>
+      <w:pPr>
+        <w:pStyle w:val="ListParagraph"/>
+        <w:numPr>
+          <w:ilvl w:val="0"/>
+          <w:numId w:val="7"/>
+        </w:numPr>
+        <w:rPr>
+          <w:rFonts w:eastAsiaTheme="minorEastAsia"/>
+        </w:rPr>
+      </w:pPr>
+      <w:r>
+        <w:rPr>
+          <w:rFonts w:eastAsiaTheme="minorEastAsia"/>
+        </w:rPr>
+        <w:t>Initialization: Xavier initialization seems to be a good choice for a default.</w:t>
+      </w:r>
+    </w:p>
+    <w:p>
+      <w:pPr>
+        <w:pStyle w:val="ListParagraph"/>
+        <w:numPr>
+          <w:ilvl w:val="0"/>
+          <w:numId w:val="7"/>
+        </w:numPr>
+        <w:rPr>
+          <w:rFonts w:eastAsiaTheme="minorEastAsia"/>
+        </w:rPr>
+      </w:pPr>
+      <w:r>
+        <w:rPr>
+          <w:rFonts w:eastAsiaTheme="minorEastAsia"/>
+        </w:rPr>
+        <w:t>Optimizer: Adam optimizer seems to be a good choice for a default.</w:t>
+      </w:r>
+    </w:p>
+    <w:p>
+      <w:pPr>
+        <w:pStyle w:val="ListParagraph"/>
+        <w:numPr>
+          <w:ilvl w:val="0"/>
+          <w:numId w:val="7"/>
+        </w:numPr>
+        <w:rPr>
+          <w:rFonts w:eastAsiaTheme="minorEastAsia"/>
+        </w:rPr>
+      </w:pPr>
+      <w:r>
+        <w:rPr>
+          <w:rFonts w:eastAsiaTheme="minorEastAsia"/>
+        </w:rPr>
+        <w:t xml:space="preserve">Learning rate – </w:t>
+      </w:r>
+      <w:r>
+        <w:rPr>
+          <w:rFonts w:eastAsiaTheme="minorEastAsia"/>
+        </w:rPr>
+        <w:t xml:space="preserve">sweep </w:t>
+      </w:r>
+      <w:r>
+        <w:rPr>
+          <w:rFonts w:eastAsiaTheme="minorEastAsia"/>
+        </w:rPr>
+        <w:t>from 10^-6 to 10^-3.</w:t>
+      </w:r>
+    </w:p>
+    <w:p>
+      <w:pPr>
+        <w:pStyle w:val="ListParagraph"/>
+        <w:numPr>
+          <w:ilvl w:val="1"/>
+          <w:numId w:val="7"/>
+        </w:numPr>
+        <w:rPr>
+          <w:rFonts w:eastAsiaTheme="minorEastAsia"/>
+        </w:rPr>
+      </w:pPr>
+      <w:r>
+        <w:rPr>
+          <w:rFonts w:eastAsiaTheme="minorEastAsia"/>
+        </w:rPr>
+        <w:t>A decaying learning rate doesn’t contribute to the Adam optimizer much (as Adam already uses first/second moments to control the velocity of the gradients).</w:t>
+      </w:r>
+    </w:p>
+    <w:p>
+      <w:pPr>
+        <w:pStyle w:val="ListParagraph"/>
+        <w:numPr>
+          <w:ilvl w:val="0"/>
+          <w:numId w:val="7"/>
+        </w:numPr>
+        <w:rPr>
+          <w:rFonts w:eastAsiaTheme="minorEastAsia"/>
+        </w:rPr>
+      </w:pPr>
+      <w:r>
+        <w:rPr>
+          <w:rFonts w:eastAsiaTheme="minorEastAsia"/>
+        </w:rPr>
+        <w:t xml:space="preserve">Alter the ConvNet to replace Conv layers with kernel of 7 or 5 with </w:t>
+      </w:r>
+      <w:r>
+        <w:rPr>
+          <w:rFonts w:eastAsiaTheme="minorEastAsia"/>
+        </w:rPr>
+        <w:t>multiple</w:t>
+      </w:r>
+      <w:r>
+        <w:rPr>
+          <w:rFonts w:eastAsiaTheme="minorEastAsia"/>
+        </w:rPr>
+        <w:t xml:space="preserve"> </w:t>
+      </w:r>
+      <w:r>
+        <w:rPr>
+          <w:rFonts w:eastAsiaTheme="minorEastAsia"/>
+        </w:rPr>
+        <w:t xml:space="preserve">layers </w:t>
+      </w:r>
+      <w:r>
+        <w:rPr>
+          <w:rFonts w:eastAsiaTheme="minorEastAsia"/>
+        </w:rPr>
+        <w:t>of</w:t>
+      </w:r>
+      <w:r>
+        <w:rPr>
+          <w:rFonts w:eastAsiaTheme="minorEastAsia"/>
+        </w:rPr>
+        <w:t xml:space="preserve"> a smaller receptive field (kernel=</w:t>
+      </w:r>
+      <w:r>
+        <w:rPr>
+          <w:rFonts w:eastAsiaTheme="minorEastAsia"/>
+        </w:rPr>
+        <w:t xml:space="preserve">3). This should maintain the same receptive field of the network, but allow more non-linearity </w:t>
+      </w:r>
+      <w:r>
+        <w:rPr>
+          <w:rFonts w:eastAsiaTheme="minorEastAsia"/>
+        </w:rPr>
+        <w:t>as more activation units are employed</w:t>
+      </w:r>
+      <w:r>
+        <w:rPr>
+          <w:rFonts w:eastAsiaTheme="minorEastAsia"/>
+        </w:rPr>
+        <w:t>.</w:t>
+      </w:r>
+    </w:p>
+    <w:p>
+      <w:pPr>
+        <w:pStyle w:val="ListParagraph"/>
+        <w:numPr>
+          <w:ilvl w:val="0"/>
+          <w:numId w:val="7"/>
+        </w:numPr>
+        <w:rPr>
+          <w:rFonts w:eastAsiaTheme="minorEastAsia"/>
+        </w:rPr>
+      </w:pPr>
+      <w:r>
+        <w:rPr>
+          <w:rFonts w:eastAsiaTheme="minorEastAsia"/>
+        </w:rPr>
+        <w:t>Allow more steps (epochs), until the validation loss / accuracy converges.</w:t>
+      </w:r>
+    </w:p>
+    <w:p>
+      <w:pPr>
+        <w:rPr>
+          <w:rFonts w:eastAsiaTheme="minorEastAsia"/>
+        </w:rPr>
+      </w:pPr>
+      <w:r>
+        <w:rPr>
+          <w:rFonts w:eastAsiaTheme="minorEastAsia"/>
+        </w:rPr>
+        <w:t xml:space="preserve">Unfortunately our machines (and especially Nova) were too slow at running each of these experiments, so we couldn’t </w:t>
+      </w:r>
+      <w:r>
+        <w:rPr>
+          <w:rFonts w:eastAsiaTheme="minorEastAsia"/>
+        </w:rPr>
+        <w:t>execute them all to converge to a final best configuration.</w:t>
+      </w:r>
+      <w:bookmarkStart w:id="0" w:name="_GoBack"/>
+      <w:bookmarkEnd w:id="0"/>
     </w:p>
     <w:sectPr>
       <w:pgSz w:w="12240" w:h="15840"/>
@@ -2760,6 +2673,119 @@
     </w:lvl>
   </w:abstractNum>
   <w:abstractNum w:abstractNumId="4">
+    <w:nsid w:val="3954189B"/>
+    <w:multiLevelType w:val="hybridMultilevel"/>
+    <w:tmpl w:val="4D7E51C0"/>
+    <w:lvl w:ilvl="0" w:tplc="04090001">
+      <w:start w:val="1"/>
+      <w:numFmt w:val="bullet"/>
+      <w:lvlText w:val=""/>
+      <w:lvlJc w:val="left"/>
+      <w:pPr>
+        <w:ind w:left="720" w:hanging="360"/>
+      </w:pPr>
+      <w:rPr>
+        <w:rFonts w:ascii="Symbol" w:hAnsi="Symbol" w:hint="default"/>
+      </w:rPr>
+    </w:lvl>
+    <w:lvl w:ilvl="1" w:tplc="04090003">
+      <w:start w:val="1"/>
+      <w:numFmt w:val="bullet"/>
+      <w:lvlText w:val="o"/>
+      <w:lvlJc w:val="left"/>
+      <w:pPr>
+        <w:ind w:left="1440" w:hanging="360"/>
+      </w:pPr>
+      <w:rPr>
+        <w:rFonts w:ascii="Courier New" w:hAnsi="Courier New" w:hint="default"/>
+      </w:rPr>
+    </w:lvl>
+    <w:lvl w:ilvl="2" w:tplc="04090005" w:tentative="1">
+      <w:start w:val="1"/>
+      <w:numFmt w:val="bullet"/>
+      <w:lvlText w:val=""/>
+      <w:lvlJc w:val="left"/>
+      <w:pPr>
+        <w:ind w:left="2160" w:hanging="360"/>
+      </w:pPr>
+      <w:rPr>
+        <w:rFonts w:ascii="Wingdings" w:hAnsi="Wingdings" w:hint="default"/>
+      </w:rPr>
+    </w:lvl>
+    <w:lvl w:ilvl="3" w:tplc="04090001" w:tentative="1">
+      <w:start w:val="1"/>
+      <w:numFmt w:val="bullet"/>
+      <w:lvlText w:val=""/>
+      <w:lvlJc w:val="left"/>
+      <w:pPr>
+        <w:ind w:left="2880" w:hanging="360"/>
+      </w:pPr>
+      <w:rPr>
+        <w:rFonts w:ascii="Symbol" w:hAnsi="Symbol" w:hint="default"/>
+      </w:rPr>
+    </w:lvl>
+    <w:lvl w:ilvl="4" w:tplc="04090003" w:tentative="1">
+      <w:start w:val="1"/>
+      <w:numFmt w:val="bullet"/>
+      <w:lvlText w:val="o"/>
+      <w:lvlJc w:val="left"/>
+      <w:pPr>
+        <w:ind w:left="3600" w:hanging="360"/>
+      </w:pPr>
+      <w:rPr>
+        <w:rFonts w:ascii="Courier New" w:hAnsi="Courier New" w:hint="default"/>
+      </w:rPr>
+    </w:lvl>
+    <w:lvl w:ilvl="5" w:tplc="04090005" w:tentative="1">
+      <w:start w:val="1"/>
+      <w:numFmt w:val="bullet"/>
+      <w:lvlText w:val=""/>
+      <w:lvlJc w:val="left"/>
+      <w:pPr>
+        <w:ind w:left="4320" w:hanging="360"/>
+      </w:pPr>
+      <w:rPr>
+        <w:rFonts w:ascii="Wingdings" w:hAnsi="Wingdings" w:hint="default"/>
+      </w:rPr>
+    </w:lvl>
+    <w:lvl w:ilvl="6" w:tplc="04090001" w:tentative="1">
+      <w:start w:val="1"/>
+      <w:numFmt w:val="bullet"/>
+      <w:lvlText w:val=""/>
+      <w:lvlJc w:val="left"/>
+      <w:pPr>
+        <w:ind w:left="5040" w:hanging="360"/>
+      </w:pPr>
+      <w:rPr>
+        <w:rFonts w:ascii="Symbol" w:hAnsi="Symbol" w:hint="default"/>
+      </w:rPr>
+    </w:lvl>
+    <w:lvl w:ilvl="7" w:tplc="04090003" w:tentative="1">
+      <w:start w:val="1"/>
+      <w:numFmt w:val="bullet"/>
+      <w:lvlText w:val="o"/>
+      <w:lvlJc w:val="left"/>
+      <w:pPr>
+        <w:ind w:left="5760" w:hanging="360"/>
+      </w:pPr>
+      <w:rPr>
+        <w:rFonts w:ascii="Courier New" w:hAnsi="Courier New" w:hint="default"/>
+      </w:rPr>
+    </w:lvl>
+    <w:lvl w:ilvl="8" w:tplc="04090005" w:tentative="1">
+      <w:start w:val="1"/>
+      <w:numFmt w:val="bullet"/>
+      <w:lvlText w:val=""/>
+      <w:lvlJc w:val="left"/>
+      <w:pPr>
+        <w:ind w:left="6480" w:hanging="360"/>
+      </w:pPr>
+      <w:rPr>
+        <w:rFonts w:ascii="Wingdings" w:hAnsi="Wingdings" w:hint="default"/>
+      </w:rPr>
+    </w:lvl>
+  </w:abstractNum>
+  <w:abstractNum w:abstractNumId="5">
     <w:nsid w:val="70177ACE"/>
     <w:multiLevelType w:val="hybridMultilevel"/>
     <w:tmpl w:val="F8A80518"/>
@@ -2848,7 +2874,7 @@
       </w:pPr>
     </w:lvl>
   </w:abstractNum>
-  <w:abstractNum w:abstractNumId="5">
+  <w:abstractNum w:abstractNumId="6">
     <w:nsid w:val="7D2715FE"/>
     <w:multiLevelType w:val="hybridMultilevel"/>
     <w:tmpl w:val="5DAC1504"/>
@@ -2942,19 +2968,22 @@
     <w:abstractNumId w:val="0"/>
   </w:num>
   <w:num w:numId="2">
-    <w:abstractNumId w:val="5"/>
+    <w:abstractNumId w:val="6"/>
   </w:num>
   <w:num w:numId="3">
     <w:abstractNumId w:val="3"/>
   </w:num>
   <w:num w:numId="4">
-    <w:abstractNumId w:val="4"/>
+    <w:abstractNumId w:val="5"/>
   </w:num>
   <w:num w:numId="5">
     <w:abstractNumId w:val="2"/>
   </w:num>
   <w:num w:numId="6">
     <w:abstractNumId w:val="1"/>
+  </w:num>
+  <w:num w:numId="7">
+    <w:abstractNumId w:val="4"/>
   </w:num>
 </w:numbering>
 </file>

</xml_diff>